<commit_message>
reconsider communication method (#27)
</commit_message>
<xml_diff>
--- a/Projektmanagement/Brainstorm/Brainstorm-Funktionalitaeten.docx
+++ b/Projektmanagement/Brainstorm/Brainstorm-Funktionalitaeten.docx
@@ -648,9 +648,16 @@
       </w:pPr>
       <w:r>
         <w:rPr>
-          <w:lang w:val="de-AT"/>
-        </w:rPr>
-        <w:t xml:space="preserve">Sockets </w:t>
+          <w:highlight w:val="green"/>
+          <w:lang w:val="de-AT"/>
+        </w:rPr>
+        <w:t>Sockets</w:t>
+      </w:r>
+      <w:r>
+        <w:rPr>
+          <w:lang w:val="de-AT"/>
+        </w:rPr>
+        <w:t xml:space="preserve"> </w:t>
       </w:r>
       <w:r>
         <w:rPr>
@@ -669,7 +676,7 @@
           <w:b/>
           <w:lang w:val="de-AT"/>
         </w:rPr>
-        <w:t>~/-</w:t>
+        <w:t>~</w:t>
       </w:r>
       <w:r>
         <w:rPr>
@@ -703,107 +710,113 @@
       <w:pPr>
         <w:ind w:left="708"/>
         <w:rPr>
-          <w:lang w:val="de-AT"/>
-        </w:rPr>
-      </w:pPr>
-      <w:r>
-        <w:rPr>
-          <w:color w:val="70AD47" w:themeColor="accent6"/>
-          <w:u w:val="single"/>
-          <w:lang w:val="de-AT"/>
-        </w:rPr>
-        <w:t>REST</w:t>
-      </w:r>
-      <w:r>
-        <w:rPr>
-          <w:color w:val="70AD47" w:themeColor="accent6"/>
+          <w:strike/>
+          <w:lang w:val="de-AT"/>
+        </w:rPr>
+      </w:pPr>
+      <w:r>
+        <w:rPr>
+          <w:strike/>
+          <w:lang w:val="de-AT"/>
+        </w:rPr>
+        <w:t xml:space="preserve">REST </w:t>
+      </w:r>
+      <w:r>
+        <w:rPr>
+          <w:strike/>
+          <w:lang w:val="de-AT"/>
+        </w:rPr>
+        <w:sym w:font="Wingdings" w:char="F0E0"/>
+      </w:r>
+      <w:proofErr w:type="spellStart"/>
+      <w:r>
+        <w:rPr>
+          <w:strike/>
+          <w:lang w:val="de-AT"/>
+        </w:rPr>
+        <w:t>requestbasiert</w:t>
+      </w:r>
+      <w:proofErr w:type="spellEnd"/>
+      <w:r>
+        <w:rPr>
+          <w:strike/>
           <w:lang w:val="de-AT"/>
         </w:rPr>
         <w:t xml:space="preserve"> </w:t>
       </w:r>
       <w:r>
         <w:rPr>
-          <w:lang w:val="de-AT"/>
-        </w:rPr>
-        <w:sym w:font="Wingdings" w:char="F0E0"/>
+          <w:b/>
+          <w:strike/>
+          <w:lang w:val="de-AT"/>
+        </w:rPr>
+        <w:t>+</w:t>
+      </w:r>
+      <w:r>
+        <w:rPr>
+          <w:strike/>
+          <w:lang w:val="de-AT"/>
+        </w:rPr>
+        <w:t xml:space="preserve">, </w:t>
+      </w:r>
+      <w:r>
+        <w:rPr>
+          <w:strike/>
+          <w:lang w:val="de-AT"/>
+        </w:rPr>
+        <w:t xml:space="preserve">eindeutige </w:t>
       </w:r>
       <w:proofErr w:type="spellStart"/>
       <w:r>
         <w:rPr>
-          <w:lang w:val="de-AT"/>
-        </w:rPr>
-        <w:t>requestbasiert</w:t>
+          <w:strike/>
+          <w:lang w:val="de-AT"/>
+        </w:rPr>
+        <w:t>id</w:t>
       </w:r>
       <w:proofErr w:type="spellEnd"/>
       <w:r>
         <w:rPr>
+          <w:strike/>
+          <w:lang w:val="de-AT"/>
+        </w:rPr>
+        <w:t>, oder mac-adresse nötig</w:t>
+      </w:r>
+      <w:r>
+        <w:rPr>
+          <w:strike/>
+          <w:lang w:val="de-AT"/>
+        </w:rPr>
+        <w:t xml:space="preserve"> (</w:t>
+      </w:r>
+      <w:proofErr w:type="spellStart"/>
+      <w:r>
+        <w:rPr>
+          <w:strike/>
+          <w:lang w:val="de-AT"/>
+        </w:rPr>
+        <w:t>identifikation</w:t>
+      </w:r>
+      <w:proofErr w:type="spellEnd"/>
+      <w:r>
+        <w:rPr>
+          <w:strike/>
           <w:lang w:val="de-AT"/>
         </w:rPr>
         <w:t xml:space="preserve"> </w:t>
       </w:r>
-      <w:r>
-        <w:rPr>
-          <w:b/>
-          <w:lang w:val="de-AT"/>
-        </w:rPr>
-        <w:t>+</w:t>
-      </w:r>
-      <w:r>
-        <w:rPr>
-          <w:lang w:val="de-AT"/>
-        </w:rPr>
-        <w:t xml:space="preserve">, </w:t>
-      </w:r>
-      <w:r>
-        <w:rPr>
-          <w:lang w:val="de-AT"/>
-        </w:rPr>
-        <w:t xml:space="preserve">eindeutige </w:t>
-      </w:r>
       <w:proofErr w:type="spellStart"/>
       <w:r>
         <w:rPr>
-          <w:lang w:val="de-AT"/>
-        </w:rPr>
-        <w:t>id</w:t>
+          <w:strike/>
+          <w:lang w:val="de-AT"/>
+        </w:rPr>
+        <w:t>display</w:t>
       </w:r>
       <w:proofErr w:type="spellEnd"/>
       <w:r>
         <w:rPr>
-          <w:lang w:val="de-AT"/>
-        </w:rPr>
-        <w:t>, oder mac-adresse nötig</w:t>
-      </w:r>
-      <w:r>
-        <w:rPr>
-          <w:lang w:val="de-AT"/>
-        </w:rPr>
-        <w:t xml:space="preserve"> (</w:t>
-      </w:r>
-      <w:proofErr w:type="spellStart"/>
-      <w:r>
-        <w:rPr>
-          <w:lang w:val="de-AT"/>
-        </w:rPr>
-        <w:t>identifikation</w:t>
-      </w:r>
-      <w:proofErr w:type="spellEnd"/>
-      <w:r>
-        <w:rPr>
-          <w:lang w:val="de-AT"/>
-        </w:rPr>
-        <w:t xml:space="preserve"> </w:t>
-      </w:r>
-      <w:proofErr w:type="spellStart"/>
-      <w:r>
-        <w:rPr>
-          <w:lang w:val="de-AT"/>
-        </w:rPr>
-        <w:t>display</w:t>
-      </w:r>
-      <w:proofErr w:type="spellEnd"/>
-      <w:r>
-        <w:rPr>
+          <w:strike/>
           <w:lang w:val="de-AT"/>
         </w:rPr>
         <w:t>/raum)</w:t>
@@ -817,57 +830,43 @@
           <w:numId w:val="1"/>
         </w:numPr>
         <w:rPr>
-          <w:lang w:val="de-AT"/>
-        </w:rPr>
-      </w:pPr>
+          <w:strike/>
+          <w:lang w:val="de-AT"/>
+        </w:rPr>
+      </w:pPr>
+      <w:r>
+        <w:rPr>
+          <w:strike/>
+          <w:lang w:val="de-AT"/>
+        </w:rPr>
+        <w:t xml:space="preserve">Problem: </w:t>
+      </w:r>
+      <w:r>
+        <w:rPr>
+          <w:strike/>
+          <w:lang w:val="de-AT"/>
+        </w:rPr>
+        <w:t xml:space="preserve">Werte die aktuell sein sollen (Aktuelle Stunde und Schüleranzahl im Raum) </w:t>
+      </w:r>
+      <w:r>
+        <w:rPr>
+          <w:strike/>
+          <w:lang w:val="de-AT"/>
+        </w:rPr>
+        <w:t xml:space="preserve">müssten in bestimmten Intervallen </w:t>
+      </w:r>
       <w:proofErr w:type="spellStart"/>
       <w:r>
         <w:rPr>
-          <w:lang w:val="de-AT"/>
-        </w:rPr>
-        <w:t>Prefered</w:t>
+          <w:strike/>
+          <w:lang w:val="de-AT"/>
+        </w:rPr>
+        <w:t>requested</w:t>
       </w:r>
       <w:proofErr w:type="spellEnd"/>
-    </w:p>
-    <w:p>
-      <w:pPr>
-        <w:pStyle w:val="Listenabsatz"/>
-        <w:numPr>
-          <w:ilvl w:val="1"/>
-          <w:numId w:val="1"/>
-        </w:numPr>
-        <w:rPr>
-          <w:lang w:val="de-AT"/>
-        </w:rPr>
-      </w:pPr>
-      <w:r>
-        <w:rPr>
-          <w:lang w:val="de-AT"/>
-        </w:rPr>
-        <w:t xml:space="preserve">Problem: </w:t>
-      </w:r>
-      <w:r>
-        <w:rPr>
-          <w:lang w:val="de-AT"/>
-        </w:rPr>
-        <w:t xml:space="preserve">Werte die aktuell sein sollen (Aktuelle Stunde und Schüleranzahl im Raum) </w:t>
-      </w:r>
-      <w:r>
-        <w:rPr>
-          <w:lang w:val="de-AT"/>
-        </w:rPr>
-        <w:t xml:space="preserve">müssten in bestimmten Intervallen </w:t>
-      </w:r>
-      <w:proofErr w:type="spellStart"/>
-      <w:r>
-        <w:rPr>
-          <w:lang w:val="de-AT"/>
-        </w:rPr>
-        <w:t>requested</w:t>
-      </w:r>
-      <w:proofErr w:type="spellEnd"/>
-      <w:r>
-        <w:rPr>
+      <w:r>
+        <w:rPr>
+          <w:strike/>
           <w:lang w:val="de-AT"/>
         </w:rPr>
         <w:t xml:space="preserve"> werden.</w:t>

</xml_diff>